<commit_message>
9/24/2023 Commit - Modify report
</commit_message>
<xml_diff>
--- a/reports/task_5.docx
+++ b/reports/task_5.docx
@@ -1111,7 +1111,7 @@
           <w:sz w:val="26"/>
           <w:szCs w:val="26"/>
         </w:rPr>
-        <w:t>Besides a additional parameters of “numOfFutureDays” (k), I made some changes to the “processData()” method, before the splitting step:</w:t>
+        <w:t>Besides additional parameters of “numOfFutureDays” (k), I made some changes to the “processData()” method, before the splitting step:</w:t>
       </w:r>
     </w:p>
     <w:p>
@@ -2257,16 +2257,6 @@
           <w:szCs w:val="26"/>
         </w:rPr>
       </w:pPr>
-    </w:p>
-    <w:p>
-      <w:pPr>
-        <w:jc w:val="both"/>
-        <w:rPr>
-          <w:noProof/>
-          <w:sz w:val="26"/>
-          <w:szCs w:val="26"/>
-        </w:rPr>
-      </w:pPr>
       <w:r>
         <w:rPr>
           <w:noProof/>
@@ -2442,8 +2432,16 @@
           <w:sz w:val="26"/>
           <w:szCs w:val="26"/>
         </w:rPr>
+        <w:t xml:space="preserve">In the “yActualData” array, the last (“numOfFutureDays” – 1) sub-elements of an element, is the first (“numOfFutureDays” – 1) sub-elements of the next one, so, to reshape the data, I just appended </w:t>
+      </w:r>
+      <w:r>
+        <w:rPr>
+          <w:noProof/>
+          <w:sz w:val="26"/>
+          <w:szCs w:val="26"/>
+        </w:rPr>
         <w:lastRenderedPageBreak/>
-        <w:t>In the “yActualData” array, the last (“numOfFutureDays” – 1) sub-elements of an element, is the first (“numOfFutureDays” – 1) sub-elements of the next one, so, to reshape the data, I just appended all the sub-elements in the first element of “yActualData”, and the last sub-element in the others. E.g.:</w:t>
+        <w:t>all the sub-elements in the first element of “yActualData”, and the last sub-element in the others. E.g.:</w:t>
       </w:r>
     </w:p>
     <w:p>
@@ -2636,7 +2634,23 @@
         </w:rPr>
         <w:lastRenderedPageBreak/>
         <w:tab/>
-        <w:t>This process can be separated in three stages. E.g. Given “numOfFutureDays” = 4, the elements of “yActualData”:</w:t>
+        <w:t>This process can be separated in</w:t>
+      </w:r>
+      <w:r>
+        <w:rPr>
+          <w:noProof/>
+          <w:sz w:val="26"/>
+          <w:szCs w:val="26"/>
+        </w:rPr>
+        <w:t>to</w:t>
+      </w:r>
+      <w:r>
+        <w:rPr>
+          <w:noProof/>
+          <w:sz w:val="26"/>
+          <w:szCs w:val="26"/>
+        </w:rPr>
+        <w:t xml:space="preserve"> three stages. E.g. Given “numOfFutureDays” = 4, the elements of “yActualData”:</w:t>
       </w:r>
     </w:p>
     <w:p>
@@ -3043,17 +3057,7 @@
           <w:sz w:val="26"/>
           <w:szCs w:val="26"/>
         </w:rPr>
-        <w:t>. Testing with</w:t>
-      </w:r>
-      <w:r>
-        <w:rPr>
-          <w:b/>
-          <w:bCs/>
-          <w:noProof/>
-          <w:sz w:val="26"/>
-          <w:szCs w:val="26"/>
-        </w:rPr>
-        <w:t xml:space="preserve"> multistep-only model</w:t>
+        <w:t>. Testing with multistep-only model</w:t>
       </w:r>
     </w:p>
     <w:p>
@@ -4347,7 +4351,39 @@
           <w:sz w:val="26"/>
           <w:szCs w:val="26"/>
         </w:rPr>
-        <w:t xml:space="preserve"> will summarise the the results of my experements with multivariate</w:t>
+        <w:t xml:space="preserve"> will summarise the results of my exp</w:t>
+      </w:r>
+      <w:r>
+        <w:rPr>
+          <w:noProof/>
+          <w:sz w:val="26"/>
+          <w:szCs w:val="26"/>
+        </w:rPr>
+        <w:t>e</w:t>
+      </w:r>
+      <w:r>
+        <w:rPr>
+          <w:noProof/>
+          <w:sz w:val="26"/>
+          <w:szCs w:val="26"/>
+        </w:rPr>
+        <w:t>r</w:t>
+      </w:r>
+      <w:r>
+        <w:rPr>
+          <w:noProof/>
+          <w:sz w:val="26"/>
+          <w:szCs w:val="26"/>
+        </w:rPr>
+        <w:t>i</w:t>
+      </w:r>
+      <w:r>
+        <w:rPr>
+          <w:noProof/>
+          <w:sz w:val="26"/>
+          <w:szCs w:val="26"/>
+        </w:rPr>
+        <w:t>ments with multivariate</w:t>
       </w:r>
       <w:r>
         <w:rPr>
@@ -4379,7 +4415,23 @@
           <w:sz w:val="26"/>
           <w:szCs w:val="26"/>
         </w:rPr>
-        <w:t xml:space="preserve"> prediction issue.</w:t>
+        <w:t xml:space="preserve"> prediction issue</w:t>
+      </w:r>
+      <w:r>
+        <w:rPr>
+          <w:noProof/>
+          <w:sz w:val="26"/>
+          <w:szCs w:val="26"/>
+        </w:rPr>
+        <w:t>s</w:t>
+      </w:r>
+      <w:r>
+        <w:rPr>
+          <w:noProof/>
+          <w:sz w:val="26"/>
+          <w:szCs w:val="26"/>
+        </w:rPr>
+        <w:t>.</w:t>
       </w:r>
     </w:p>
     <w:p>
@@ -4447,7 +4499,15 @@
           <w:sz w:val="26"/>
           <w:szCs w:val="26"/>
         </w:rPr>
-        <w:t>Specially, the most significant difference comes in the middle time of the tested period, when the actual data witnessed the crucial fluctuation in closing price:</w:t>
+        <w:t>Es</w:t>
+      </w:r>
+      <w:r>
+        <w:rPr>
+          <w:noProof/>
+          <w:sz w:val="26"/>
+          <w:szCs w:val="26"/>
+        </w:rPr>
+        <w:t>pecially, the most significant difference comes in the middle time of the tested period, when the actual data witnessed the crucial fluctuation in closing price:</w:t>
       </w:r>
     </w:p>
     <w:p>

</xml_diff>